<commit_message>
weitere Entwürfe, ausarbeitung am Campus
</commit_message>
<xml_diff>
--- a/Expose Entwürfe.docx
+++ b/Expose Entwürfe.docx
@@ -14,23 +14,7 @@
           <w:sz w:val="32"/>
           <w:szCs w:val="32"/>
         </w:rPr>
-        <w:t xml:space="preserve">EWP Projekt </w:t>
-      </w:r>
-      <w:proofErr w:type="gramStart"/>
-      <w:r>
-        <w:rPr>
-          <w:sz w:val="32"/>
-          <w:szCs w:val="32"/>
-        </w:rPr>
-        <w:t>Exposé</w:t>
-      </w:r>
-      <w:proofErr w:type="gramEnd"/>
-      <w:r>
-        <w:rPr>
-          <w:sz w:val="32"/>
-          <w:szCs w:val="32"/>
-        </w:rPr>
-        <w:t xml:space="preserve"> – Entwürfe</w:t>
+        <w:t>EWP Projekt Exposé – Entwürfe</w:t>
       </w:r>
     </w:p>
     <w:p>
@@ -68,21 +52,12 @@
           <w:szCs w:val="24"/>
         </w:rPr>
       </w:pPr>
-      <w:proofErr w:type="gramStart"/>
-      <w:r>
-        <w:rPr>
-          <w:sz w:val="24"/>
-          <w:szCs w:val="24"/>
-        </w:rPr>
-        <w:t>Erkennen</w:t>
-      </w:r>
-      <w:proofErr w:type="gramEnd"/>
-      <w:r>
-        <w:rPr>
-          <w:sz w:val="24"/>
-          <w:szCs w:val="24"/>
-        </w:rPr>
-        <w:t xml:space="preserve"> wo der Fahrer hinschaut um vor Unaufmerksamkeit im Straßenverkehr zu warnen. Beispielsweise nicht auf die Straße schauen, sekundenschlaf, sich nicht verändernder Blick.</w:t>
+      <w:r>
+        <w:rPr>
+          <w:sz w:val="24"/>
+          <w:szCs w:val="24"/>
+        </w:rPr>
+        <w:t>Erkennen wo der Fahrer hinschaut um vor Unaufmerksamkeit im Straßenverkehr zu warnen. Beispielsweise nicht auf die Straße schauen, sekundenschlaf, sich nicht verändernder Blick.</w:t>
       </w:r>
     </w:p>
     <w:p>
@@ -132,6 +107,75 @@
           <w:szCs w:val="24"/>
         </w:rPr>
       </w:pPr>
+      <w:r>
+        <w:rPr>
+          <w:sz w:val="24"/>
+          <w:szCs w:val="24"/>
+        </w:rPr>
+        <w:t>(Fahrbahn auch aufnehmen, Mapping zwischen Kameras mit Eye Tracking und Winkeln schwierig)</w:t>
+      </w:r>
+    </w:p>
+    <w:p>
+      <w:pPr>
+        <w:spacing w:after="0"/>
+        <w:rPr>
+          <w:sz w:val="24"/>
+          <w:szCs w:val="24"/>
+        </w:rPr>
+      </w:pPr>
+      <w:r>
+        <w:rPr>
+          <w:sz w:val="24"/>
+          <w:szCs w:val="24"/>
+        </w:rPr>
+        <w:t xml:space="preserve">Messung von zwei (drei) Zeiten möglich: wie lange hat es gedauert bis ich das Objekt gesehen habe, die lange nach dem sehen habe ich darauf geklickt, wie lange nach dem </w:t>
+      </w:r>
+      <w:r>
+        <w:rPr>
+          <w:sz w:val="24"/>
+          <w:szCs w:val="24"/>
+        </w:rPr>
+        <w:t>Erscheinen</w:t>
+      </w:r>
+      <w:r>
+        <w:rPr>
+          <w:sz w:val="24"/>
+          <w:szCs w:val="24"/>
+        </w:rPr>
+        <w:t xml:space="preserve"> des Objekts habe ich es angeklic</w:t>
+      </w:r>
+      <w:r>
+        <w:rPr>
+          <w:sz w:val="24"/>
+          <w:szCs w:val="24"/>
+        </w:rPr>
+        <w:t>k</w:t>
+      </w:r>
+      <w:r>
+        <w:rPr>
+          <w:sz w:val="24"/>
+          <w:szCs w:val="24"/>
+        </w:rPr>
+        <w:t>t</w:t>
+      </w:r>
+    </w:p>
+    <w:p>
+      <w:pPr>
+        <w:spacing w:after="0"/>
+        <w:rPr>
+          <w:sz w:val="24"/>
+          <w:szCs w:val="24"/>
+        </w:rPr>
+      </w:pPr>
+    </w:p>
+    <w:p>
+      <w:pPr>
+        <w:spacing w:after="0"/>
+        <w:rPr>
+          <w:sz w:val="24"/>
+          <w:szCs w:val="24"/>
+        </w:rPr>
+      </w:pPr>
     </w:p>
     <w:p>
       <w:pPr>
@@ -349,14 +393,7 @@
           <w:sz w:val="24"/>
           <w:szCs w:val="24"/>
         </w:rPr>
-        <w:t>Erkennen</w:t>
-      </w:r>
-      <w:r>
-        <w:rPr>
-          <w:sz w:val="24"/>
-          <w:szCs w:val="24"/>
-        </w:rPr>
-        <w:t xml:space="preserve"> der Handbewegungen in Gebärdensprache und deren Übersetzung in Text.</w:t>
+        <w:t>Erkennen der Handbewegungen in Gebärdensprache und deren Übersetzung in Text.</w:t>
       </w:r>
     </w:p>
     <w:p>
@@ -373,6 +410,712 @@
           <w:szCs w:val="24"/>
         </w:rPr>
         <w:t>Umfang von einzelnen Buchstaben und von Ganzen Wörtern. Nutzen, eine bessere Integration von Sprachbehinderten Menschen.</w:t>
+      </w:r>
+    </w:p>
+    <w:p>
+      <w:pPr>
+        <w:spacing w:after="0"/>
+        <w:rPr>
+          <w:sz w:val="24"/>
+          <w:szCs w:val="24"/>
+        </w:rPr>
+      </w:pPr>
+    </w:p>
+    <w:p>
+      <w:pPr>
+        <w:spacing w:after="0"/>
+        <w:rPr>
+          <w:sz w:val="24"/>
+          <w:szCs w:val="24"/>
+        </w:rPr>
+      </w:pPr>
+    </w:p>
+    <w:p>
+      <w:pPr>
+        <w:rPr>
+          <w:sz w:val="24"/>
+          <w:szCs w:val="24"/>
+        </w:rPr>
+      </w:pPr>
+      <w:r>
+        <w:rPr>
+          <w:sz w:val="24"/>
+          <w:szCs w:val="24"/>
+        </w:rPr>
+        <w:br w:type="page"/>
+      </w:r>
+    </w:p>
+    <w:p>
+      <w:pPr>
+        <w:spacing w:after="0"/>
+        <w:rPr>
+          <w:sz w:val="24"/>
+          <w:szCs w:val="24"/>
+        </w:rPr>
+      </w:pPr>
+    </w:p>
+    <w:p>
+      <w:pPr>
+        <w:spacing w:after="0"/>
+        <w:rPr>
+          <w:sz w:val="24"/>
+          <w:szCs w:val="24"/>
+        </w:rPr>
+      </w:pPr>
+      <w:r>
+        <w:rPr>
+          <w:sz w:val="24"/>
+          <w:szCs w:val="24"/>
+        </w:rPr>
+        <w:t>Darstellung des Problemraums</w:t>
+      </w:r>
+    </w:p>
+    <w:p>
+      <w:pPr>
+        <w:spacing w:after="0"/>
+        <w:rPr>
+          <w:sz w:val="24"/>
+          <w:szCs w:val="24"/>
+        </w:rPr>
+      </w:pPr>
+      <w:r>
+        <w:rPr>
+          <w:sz w:val="24"/>
+          <w:szCs w:val="24"/>
+        </w:rPr>
+        <w:t>Zielsetzung / Vision</w:t>
+      </w:r>
+    </w:p>
+    <w:p>
+      <w:pPr>
+        <w:spacing w:after="0"/>
+        <w:rPr>
+          <w:sz w:val="24"/>
+          <w:szCs w:val="24"/>
+        </w:rPr>
+      </w:pPr>
+      <w:r>
+        <w:rPr>
+          <w:sz w:val="24"/>
+          <w:szCs w:val="24"/>
+        </w:rPr>
+        <w:t>gesellschaftliche, wissenschaftliche und/oder wirtschaftliche Relevanz</w:t>
+      </w:r>
+    </w:p>
+    <w:p>
+      <w:pPr>
+        <w:spacing w:after="0"/>
+        <w:rPr>
+          <w:sz w:val="24"/>
+          <w:szCs w:val="24"/>
+        </w:rPr>
+      </w:pPr>
+    </w:p>
+    <w:p>
+      <w:pPr>
+        <w:spacing w:after="0"/>
+        <w:rPr>
+          <w:sz w:val="24"/>
+          <w:szCs w:val="24"/>
+          <w:u w:val="single"/>
+        </w:rPr>
+      </w:pPr>
+    </w:p>
+    <w:p>
+      <w:pPr>
+        <w:spacing w:after="0"/>
+        <w:rPr>
+          <w:sz w:val="24"/>
+          <w:szCs w:val="24"/>
+          <w:u w:val="single"/>
+        </w:rPr>
+      </w:pPr>
+      <w:proofErr w:type="spellStart"/>
+      <w:r>
+        <w:rPr>
+          <w:sz w:val="24"/>
+          <w:szCs w:val="24"/>
+          <w:u w:val="single"/>
+        </w:rPr>
+        <w:t>Expose</w:t>
+      </w:r>
+      <w:proofErr w:type="spellEnd"/>
+      <w:r>
+        <w:rPr>
+          <w:sz w:val="24"/>
+          <w:szCs w:val="24"/>
+          <w:u w:val="single"/>
+        </w:rPr>
+        <w:t xml:space="preserve">: </w:t>
+      </w:r>
+      <w:r>
+        <w:rPr>
+          <w:sz w:val="24"/>
+          <w:szCs w:val="24"/>
+          <w:u w:val="single"/>
+        </w:rPr>
+        <w:t>Eye Tracking „Trainer“ für E-Sport:</w:t>
+      </w:r>
+    </w:p>
+    <w:p>
+      <w:pPr>
+        <w:spacing w:after="0"/>
+        <w:rPr>
+          <w:sz w:val="24"/>
+          <w:szCs w:val="24"/>
+        </w:rPr>
+      </w:pPr>
+    </w:p>
+    <w:p>
+      <w:pPr>
+        <w:spacing w:after="0"/>
+        <w:rPr>
+          <w:sz w:val="24"/>
+          <w:szCs w:val="24"/>
+        </w:rPr>
+      </w:pPr>
+      <w:r>
+        <w:rPr>
+          <w:sz w:val="24"/>
+          <w:szCs w:val="24"/>
+        </w:rPr>
+        <w:t xml:space="preserve">Verbesserung der Reaktions- und Wahrnehmungsgeschwindigkeit anhand eines eigenen „Testspiels“. </w:t>
+      </w:r>
+      <w:r>
+        <w:rPr>
+          <w:sz w:val="24"/>
+          <w:szCs w:val="24"/>
+        </w:rPr>
+        <w:t>V</w:t>
+      </w:r>
+      <w:r>
+        <w:rPr>
+          <w:sz w:val="24"/>
+          <w:szCs w:val="24"/>
+        </w:rPr>
+        <w:t xml:space="preserve">or allem im Bereich E-Sport nützlich, aber auch analog bei </w:t>
+      </w:r>
+      <w:proofErr w:type="spellStart"/>
+      <w:r>
+        <w:rPr>
+          <w:sz w:val="24"/>
+          <w:szCs w:val="24"/>
+        </w:rPr>
+        <w:t>Fahrsimultionen</w:t>
+      </w:r>
+      <w:proofErr w:type="spellEnd"/>
+      <w:r>
+        <w:rPr>
+          <w:sz w:val="24"/>
+          <w:szCs w:val="24"/>
+        </w:rPr>
+        <w:t>, beispielsweise für Fahrschulen anwendbar.</w:t>
+      </w:r>
+    </w:p>
+    <w:p>
+      <w:pPr>
+        <w:spacing w:after="0"/>
+        <w:rPr>
+          <w:sz w:val="24"/>
+          <w:szCs w:val="24"/>
+        </w:rPr>
+      </w:pPr>
+      <w:r>
+        <w:rPr>
+          <w:sz w:val="24"/>
+          <w:szCs w:val="24"/>
+        </w:rPr>
+        <w:t>Gemessen werden soll der Zeitliche Abstand zwischen dem Erscheinen eines Objekts, seiner Wahrnehmung und einer Reaktion darauf.</w:t>
+      </w:r>
+    </w:p>
+    <w:p>
+      <w:pPr>
+        <w:spacing w:after="0"/>
+        <w:rPr>
+          <w:sz w:val="24"/>
+          <w:szCs w:val="24"/>
+        </w:rPr>
+      </w:pPr>
+      <w:r>
+        <w:rPr>
+          <w:sz w:val="24"/>
+          <w:szCs w:val="24"/>
+        </w:rPr>
+        <w:t>Umgesetzt werden soll das Projekt mi</w:t>
+      </w:r>
+      <w:r>
+        <w:rPr>
+          <w:sz w:val="24"/>
+          <w:szCs w:val="24"/>
+        </w:rPr>
+        <w:t>thilfe von Eyetracking</w:t>
+      </w:r>
+    </w:p>
+    <w:p>
+      <w:pPr>
+        <w:spacing w:after="0"/>
+        <w:rPr>
+          <w:sz w:val="24"/>
+          <w:szCs w:val="24"/>
+        </w:rPr>
+      </w:pPr>
+    </w:p>
+    <w:p>
+      <w:pPr>
+        <w:rPr>
+          <w:sz w:val="24"/>
+          <w:szCs w:val="24"/>
+        </w:rPr>
+      </w:pPr>
+      <w:r>
+        <w:rPr>
+          <w:sz w:val="24"/>
+          <w:szCs w:val="24"/>
+        </w:rPr>
+        <w:br w:type="page"/>
+      </w:r>
+    </w:p>
+    <w:p>
+      <w:pPr>
+        <w:spacing w:after="0"/>
+        <w:rPr>
+          <w:sz w:val="24"/>
+          <w:szCs w:val="24"/>
+        </w:rPr>
+      </w:pPr>
+    </w:p>
+    <w:p>
+      <w:pPr>
+        <w:spacing w:after="0"/>
+        <w:rPr>
+          <w:sz w:val="24"/>
+          <w:szCs w:val="24"/>
+          <w:u w:val="single"/>
+        </w:rPr>
+      </w:pPr>
+      <w:proofErr w:type="spellStart"/>
+      <w:r>
+        <w:rPr>
+          <w:sz w:val="24"/>
+          <w:szCs w:val="24"/>
+          <w:u w:val="single"/>
+        </w:rPr>
+        <w:t>Expose</w:t>
+      </w:r>
+      <w:proofErr w:type="spellEnd"/>
+      <w:r>
+        <w:rPr>
+          <w:sz w:val="24"/>
+          <w:szCs w:val="24"/>
+          <w:u w:val="single"/>
+        </w:rPr>
+        <w:t xml:space="preserve">: </w:t>
+      </w:r>
+      <w:r>
+        <w:rPr>
+          <w:sz w:val="24"/>
+          <w:szCs w:val="24"/>
+          <w:u w:val="single"/>
+        </w:rPr>
+        <w:t xml:space="preserve">Campus </w:t>
+      </w:r>
+      <w:proofErr w:type="spellStart"/>
+      <w:r>
+        <w:rPr>
+          <w:sz w:val="24"/>
+          <w:szCs w:val="24"/>
+          <w:u w:val="single"/>
+        </w:rPr>
+        <w:t>Navigations</w:t>
+      </w:r>
+      <w:proofErr w:type="spellEnd"/>
+      <w:r>
+        <w:rPr>
+          <w:sz w:val="24"/>
+          <w:szCs w:val="24"/>
+          <w:u w:val="single"/>
+        </w:rPr>
+        <w:t xml:space="preserve"> App</w:t>
+      </w:r>
+    </w:p>
+    <w:p>
+      <w:pPr>
+        <w:spacing w:after="0"/>
+        <w:rPr>
+          <w:sz w:val="24"/>
+          <w:szCs w:val="24"/>
+        </w:rPr>
+      </w:pPr>
+    </w:p>
+    <w:p>
+      <w:pPr>
+        <w:spacing w:after="0"/>
+        <w:rPr>
+          <w:sz w:val="24"/>
+          <w:szCs w:val="24"/>
+        </w:rPr>
+      </w:pPr>
+      <w:r>
+        <w:rPr>
+          <w:sz w:val="24"/>
+          <w:szCs w:val="24"/>
+        </w:rPr>
+        <w:t xml:space="preserve">Zur besseren Orientierung im Hybriden Universitätsalltag und auch für Erstsemester soll eine App erstellt werden, die einen </w:t>
+      </w:r>
+      <w:r>
+        <w:rPr>
+          <w:sz w:val="24"/>
+          <w:szCs w:val="24"/>
+        </w:rPr>
+        <w:t xml:space="preserve">mithilfe einer </w:t>
+      </w:r>
+      <w:r>
+        <w:rPr>
+          <w:sz w:val="24"/>
+          <w:szCs w:val="24"/>
+        </w:rPr>
+        <w:t>3D</w:t>
+      </w:r>
+      <w:r>
+        <w:rPr>
+          <w:sz w:val="24"/>
+          <w:szCs w:val="24"/>
+        </w:rPr>
+        <w:t>-Karte</w:t>
+      </w:r>
+      <w:r>
+        <w:rPr>
+          <w:sz w:val="24"/>
+          <w:szCs w:val="24"/>
+        </w:rPr>
+        <w:t xml:space="preserve"> durch den Campus </w:t>
+      </w:r>
+      <w:r>
+        <w:rPr>
+          <w:sz w:val="24"/>
+          <w:szCs w:val="24"/>
+        </w:rPr>
+        <w:t>navigiert,</w:t>
+      </w:r>
+      <w:r>
+        <w:rPr>
+          <w:sz w:val="24"/>
+          <w:szCs w:val="24"/>
+        </w:rPr>
+        <w:t xml:space="preserve"> um die Räume und Gebäude zu finden. </w:t>
+      </w:r>
+      <w:r>
+        <w:rPr>
+          <w:sz w:val="24"/>
+          <w:szCs w:val="24"/>
+        </w:rPr>
+        <w:t xml:space="preserve">Zusätzliche Informationen, wie z.B. Räume die für studentisches Arbeiten offen sind </w:t>
+      </w:r>
+      <w:r>
+        <w:rPr>
+          <w:sz w:val="24"/>
+          <w:szCs w:val="24"/>
+        </w:rPr>
+        <w:t xml:space="preserve">oder </w:t>
+      </w:r>
+      <w:r>
+        <w:rPr>
+          <w:sz w:val="24"/>
+          <w:szCs w:val="24"/>
+        </w:rPr>
+        <w:t xml:space="preserve">Büros der </w:t>
+      </w:r>
+      <w:r>
+        <w:rPr>
+          <w:sz w:val="24"/>
+          <w:szCs w:val="24"/>
+        </w:rPr>
+        <w:t>Professoren</w:t>
+      </w:r>
+      <w:r>
+        <w:rPr>
+          <w:sz w:val="24"/>
+          <w:szCs w:val="24"/>
+        </w:rPr>
+        <w:t xml:space="preserve"> </w:t>
+      </w:r>
+      <w:r>
+        <w:rPr>
+          <w:sz w:val="24"/>
+          <w:szCs w:val="24"/>
+        </w:rPr>
+        <w:t xml:space="preserve">können angezeigt werden. </w:t>
+      </w:r>
+    </w:p>
+    <w:p>
+      <w:pPr>
+        <w:spacing w:after="0"/>
+        <w:rPr>
+          <w:sz w:val="24"/>
+          <w:szCs w:val="24"/>
+        </w:rPr>
+      </w:pPr>
+      <w:r>
+        <w:rPr>
+          <w:sz w:val="24"/>
+          <w:szCs w:val="24"/>
+        </w:rPr>
+        <w:t xml:space="preserve">Dadurch können Studenten </w:t>
+      </w:r>
+      <w:r>
+        <w:rPr>
+          <w:sz w:val="24"/>
+          <w:szCs w:val="24"/>
+        </w:rPr>
+        <w:t xml:space="preserve">sich besser Orientieren und </w:t>
+      </w:r>
+      <w:r>
+        <w:rPr>
+          <w:sz w:val="24"/>
+          <w:szCs w:val="24"/>
+        </w:rPr>
+        <w:t>es</w:t>
+      </w:r>
+      <w:r>
+        <w:rPr>
+          <w:sz w:val="24"/>
+          <w:szCs w:val="24"/>
+        </w:rPr>
+        <w:t xml:space="preserve"> entsteht eine Zeitersparnis.</w:t>
+      </w:r>
+    </w:p>
+    <w:p>
+      <w:pPr>
+        <w:spacing w:after="0"/>
+        <w:rPr>
+          <w:sz w:val="24"/>
+          <w:szCs w:val="24"/>
+        </w:rPr>
+      </w:pPr>
+      <w:r>
+        <w:rPr>
+          <w:sz w:val="24"/>
+          <w:szCs w:val="24"/>
+        </w:rPr>
+        <w:t xml:space="preserve">Im Projekt sollen alle für Informatik Studenten relevante Räumlichkeiten </w:t>
+      </w:r>
+      <w:r>
+        <w:rPr>
+          <w:sz w:val="24"/>
+          <w:szCs w:val="24"/>
+        </w:rPr>
+        <w:t>am Campus Gummersbach betrachtet werden.</w:t>
+      </w:r>
+    </w:p>
+    <w:p>
+      <w:pPr>
+        <w:spacing w:after="0"/>
+        <w:rPr>
+          <w:sz w:val="24"/>
+          <w:szCs w:val="24"/>
+        </w:rPr>
+      </w:pPr>
+    </w:p>
+    <w:p>
+      <w:pPr>
+        <w:spacing w:after="0"/>
+        <w:rPr>
+          <w:sz w:val="24"/>
+          <w:szCs w:val="24"/>
+        </w:rPr>
+      </w:pPr>
+    </w:p>
+    <w:p>
+      <w:pPr>
+        <w:spacing w:after="0"/>
+        <w:rPr>
+          <w:sz w:val="24"/>
+          <w:szCs w:val="24"/>
+        </w:rPr>
+      </w:pPr>
+    </w:p>
+    <w:p>
+      <w:pPr>
+        <w:spacing w:after="0"/>
+        <w:rPr>
+          <w:sz w:val="24"/>
+          <w:szCs w:val="24"/>
+        </w:rPr>
+      </w:pPr>
+      <w:r>
+        <w:rPr>
+          <w:sz w:val="24"/>
+          <w:szCs w:val="24"/>
+        </w:rPr>
+        <w:t>Überlegungen:</w:t>
+      </w:r>
+    </w:p>
+    <w:p>
+      <w:pPr>
+        <w:pStyle w:val="Listenabsatz"/>
+        <w:numPr>
+          <w:ilvl w:val="0"/>
+          <w:numId w:val="2"/>
+        </w:numPr>
+        <w:spacing w:after="0"/>
+        <w:rPr>
+          <w:sz w:val="24"/>
+          <w:szCs w:val="24"/>
+        </w:rPr>
+      </w:pPr>
+      <w:r>
+        <w:rPr>
+          <w:sz w:val="24"/>
+          <w:szCs w:val="24"/>
+        </w:rPr>
+        <w:t>speichern/ma</w:t>
+      </w:r>
+      <w:r>
+        <w:rPr>
+          <w:sz w:val="24"/>
+          <w:szCs w:val="24"/>
+        </w:rPr>
+        <w:t>r</w:t>
+      </w:r>
+      <w:r>
+        <w:rPr>
+          <w:sz w:val="24"/>
+          <w:szCs w:val="24"/>
+        </w:rPr>
+        <w:t>kieren von favorisierten räumen</w:t>
+      </w:r>
+    </w:p>
+    <w:p>
+      <w:pPr>
+        <w:pStyle w:val="Listenabsatz"/>
+        <w:numPr>
+          <w:ilvl w:val="0"/>
+          <w:numId w:val="2"/>
+        </w:numPr>
+        <w:spacing w:after="0"/>
+        <w:rPr>
+          <w:sz w:val="24"/>
+          <w:szCs w:val="24"/>
+        </w:rPr>
+      </w:pPr>
+      <w:r>
+        <w:rPr>
+          <w:sz w:val="24"/>
+          <w:szCs w:val="24"/>
+        </w:rPr>
+        <w:t xml:space="preserve">Bei </w:t>
+      </w:r>
+      <w:r>
+        <w:rPr>
+          <w:sz w:val="24"/>
+          <w:szCs w:val="24"/>
+        </w:rPr>
+        <w:t>Professoren</w:t>
+      </w:r>
+      <w:r>
+        <w:rPr>
+          <w:sz w:val="24"/>
+          <w:szCs w:val="24"/>
+        </w:rPr>
+        <w:t xml:space="preserve"> auch </w:t>
+      </w:r>
+      <w:r>
+        <w:rPr>
+          <w:sz w:val="24"/>
+          <w:szCs w:val="24"/>
+        </w:rPr>
+        <w:t>Zuständigkeiten</w:t>
+      </w:r>
+      <w:r>
+        <w:rPr>
+          <w:sz w:val="24"/>
+          <w:szCs w:val="24"/>
+        </w:rPr>
+        <w:t xml:space="preserve">, </w:t>
+      </w:r>
+      <w:r>
+        <w:rPr>
+          <w:sz w:val="24"/>
+          <w:szCs w:val="24"/>
+        </w:rPr>
+        <w:t>Studien</w:t>
+      </w:r>
+      <w:r>
+        <w:rPr>
+          <w:sz w:val="24"/>
+          <w:szCs w:val="24"/>
+        </w:rPr>
+        <w:t>b</w:t>
+      </w:r>
+      <w:r>
+        <w:rPr>
+          <w:sz w:val="24"/>
+          <w:szCs w:val="24"/>
+        </w:rPr>
+        <w:t>üro</w:t>
+      </w:r>
+      <w:r>
+        <w:rPr>
+          <w:sz w:val="24"/>
+          <w:szCs w:val="24"/>
+        </w:rPr>
+        <w:t>…</w:t>
+      </w:r>
+    </w:p>
+    <w:p>
+      <w:pPr>
+        <w:pStyle w:val="Listenabsatz"/>
+        <w:numPr>
+          <w:ilvl w:val="0"/>
+          <w:numId w:val="2"/>
+        </w:numPr>
+        <w:spacing w:after="0"/>
+        <w:rPr>
+          <w:sz w:val="24"/>
+          <w:szCs w:val="24"/>
+        </w:rPr>
+      </w:pPr>
+      <w:r>
+        <w:rPr>
+          <w:sz w:val="24"/>
+          <w:szCs w:val="24"/>
+        </w:rPr>
+        <w:t xml:space="preserve">Raumbuchung </w:t>
+      </w:r>
+      <w:r>
+        <w:rPr>
+          <w:sz w:val="24"/>
+          <w:szCs w:val="24"/>
+        </w:rPr>
+        <w:t>evtl.</w:t>
+      </w:r>
+      <w:r>
+        <w:rPr>
+          <w:sz w:val="24"/>
+          <w:szCs w:val="24"/>
+        </w:rPr>
+        <w:t xml:space="preserve"> integrierbar: wie finde ich </w:t>
+      </w:r>
+    </w:p>
+    <w:p>
+      <w:pPr>
+        <w:pStyle w:val="Listenabsatz"/>
+        <w:numPr>
+          <w:ilvl w:val="0"/>
+          <w:numId w:val="2"/>
+        </w:numPr>
+        <w:spacing w:after="0"/>
+        <w:rPr>
+          <w:sz w:val="24"/>
+          <w:szCs w:val="24"/>
+        </w:rPr>
+      </w:pPr>
+      <w:r>
+        <w:rPr>
+          <w:sz w:val="24"/>
+          <w:szCs w:val="24"/>
+        </w:rPr>
+        <w:t>Einfügen von Bildern oder Sphären an einzelnen Teilen</w:t>
       </w:r>
     </w:p>
     <w:p>
@@ -415,6 +1158,119 @@
 <file path=word/numbering.xml><?xml version="1.0" encoding="utf-8"?>
 <w:numbering xmlns:wpc="http://schemas.microsoft.com/office/word/2010/wordprocessingCanvas" xmlns:cx="http://schemas.microsoft.com/office/drawing/2014/chartex" xmlns:cx1="http://schemas.microsoft.com/office/drawing/2015/9/8/chartex" xmlns:cx2="http://schemas.microsoft.com/office/drawing/2015/10/21/chartex" xmlns:cx3="http://schemas.microsoft.com/office/drawing/2016/5/9/chartex" xmlns:cx4="http://schemas.microsoft.com/office/drawing/2016/5/10/chartex" xmlns:cx5="http://schemas.microsoft.com/office/drawing/2016/5/11/chartex" xmlns:cx6="http://schemas.microsoft.com/office/drawing/2016/5/12/chartex" xmlns:cx7="http://schemas.microsoft.com/office/drawing/2016/5/13/chartex" xmlns:cx8="http://schemas.microsoft.com/office/drawing/2016/5/14/chartex" xmlns:mc="http://schemas.openxmlformats.org/markup-compatibility/2006" xmlns:aink="http://schemas.microsoft.com/office/drawing/2016/ink" xmlns:am3d="http://schemas.microsoft.com/office/drawing/2017/model3d" xmlns:o="urn:schemas-microsoft-com:office:office" xmlns:oel="http://schemas.microsoft.com/office/2019/extlst" xmlns:r="http://schemas.openxmlformats.org/officeDocument/2006/relationships" xmlns:m="http://schemas.openxmlformats.org/officeDocument/2006/math" xmlns:v="urn:schemas-microsoft-com:vml" xmlns:wp14="http://schemas.microsoft.com/office/word/2010/wordprocessingDrawing" xmlns:wp="http://schemas.openxmlformats.org/drawingml/2006/wordprocessingDrawing" xmlns:w10="urn:schemas-microsoft-com:office:word" xmlns:w="http://schemas.openxmlformats.org/wordprocessingml/2006/main" xmlns:w14="http://schemas.microsoft.com/office/word/2010/wordml" xmlns:w15="http://schemas.microsoft.com/office/word/2012/wordml" xmlns:w16cex="http://schemas.microsoft.com/office/word/2018/wordml/cex" xmlns:w16cid="http://schemas.microsoft.com/office/word/2016/wordml/cid" xmlns:w16="http://schemas.microsoft.com/office/word/2018/wordml" xmlns:w16sdtdh="http://schemas.microsoft.com/office/word/2020/wordml/sdtdatahash" xmlns:w16se="http://schemas.microsoft.com/office/word/2015/wordml/symex" xmlns:wpg="http://schemas.microsoft.com/office/word/2010/wordprocessingGroup" xmlns:wpi="http://schemas.microsoft.com/office/word/2010/wordprocessingInk" xmlns:wne="http://schemas.microsoft.com/office/word/2006/wordml" xmlns:wps="http://schemas.microsoft.com/office/word/2010/wordprocessingShape" mc:Ignorable="w14 w15 w16se w16cid w16 w16cex w16sdtdh wp14">
   <w:abstractNum w:abstractNumId="0" w15:restartNumberingAfterBreak="0">
+    <w:nsid w:val="1B4D06BD"/>
+    <w:multiLevelType w:val="hybridMultilevel"/>
+    <w:tmpl w:val="8252E4CC"/>
+    <w:lvl w:ilvl="0" w:tplc="04070001">
+      <w:start w:val="1"/>
+      <w:numFmt w:val="bullet"/>
+      <w:lvlText w:val=""/>
+      <w:lvlJc w:val="left"/>
+      <w:pPr>
+        <w:ind w:left="720" w:hanging="360"/>
+      </w:pPr>
+      <w:rPr>
+        <w:rFonts w:ascii="Symbol" w:hAnsi="Symbol" w:hint="default"/>
+      </w:rPr>
+    </w:lvl>
+    <w:lvl w:ilvl="1" w:tplc="04070003" w:tentative="1">
+      <w:start w:val="1"/>
+      <w:numFmt w:val="bullet"/>
+      <w:lvlText w:val="o"/>
+      <w:lvlJc w:val="left"/>
+      <w:pPr>
+        <w:ind w:left="1440" w:hanging="360"/>
+      </w:pPr>
+      <w:rPr>
+        <w:rFonts w:ascii="Courier New" w:hAnsi="Courier New" w:cs="Courier New" w:hint="default"/>
+      </w:rPr>
+    </w:lvl>
+    <w:lvl w:ilvl="2" w:tplc="04070005" w:tentative="1">
+      <w:start w:val="1"/>
+      <w:numFmt w:val="bullet"/>
+      <w:lvlText w:val=""/>
+      <w:lvlJc w:val="left"/>
+      <w:pPr>
+        <w:ind w:left="2160" w:hanging="360"/>
+      </w:pPr>
+      <w:rPr>
+        <w:rFonts w:ascii="Wingdings" w:hAnsi="Wingdings" w:hint="default"/>
+      </w:rPr>
+    </w:lvl>
+    <w:lvl w:ilvl="3" w:tplc="04070001" w:tentative="1">
+      <w:start w:val="1"/>
+      <w:numFmt w:val="bullet"/>
+      <w:lvlText w:val=""/>
+      <w:lvlJc w:val="left"/>
+      <w:pPr>
+        <w:ind w:left="2880" w:hanging="360"/>
+      </w:pPr>
+      <w:rPr>
+        <w:rFonts w:ascii="Symbol" w:hAnsi="Symbol" w:hint="default"/>
+      </w:rPr>
+    </w:lvl>
+    <w:lvl w:ilvl="4" w:tplc="04070003" w:tentative="1">
+      <w:start w:val="1"/>
+      <w:numFmt w:val="bullet"/>
+      <w:lvlText w:val="o"/>
+      <w:lvlJc w:val="left"/>
+      <w:pPr>
+        <w:ind w:left="3600" w:hanging="360"/>
+      </w:pPr>
+      <w:rPr>
+        <w:rFonts w:ascii="Courier New" w:hAnsi="Courier New" w:cs="Courier New" w:hint="default"/>
+      </w:rPr>
+    </w:lvl>
+    <w:lvl w:ilvl="5" w:tplc="04070005" w:tentative="1">
+      <w:start w:val="1"/>
+      <w:numFmt w:val="bullet"/>
+      <w:lvlText w:val=""/>
+      <w:lvlJc w:val="left"/>
+      <w:pPr>
+        <w:ind w:left="4320" w:hanging="360"/>
+      </w:pPr>
+      <w:rPr>
+        <w:rFonts w:ascii="Wingdings" w:hAnsi="Wingdings" w:hint="default"/>
+      </w:rPr>
+    </w:lvl>
+    <w:lvl w:ilvl="6" w:tplc="04070001" w:tentative="1">
+      <w:start w:val="1"/>
+      <w:numFmt w:val="bullet"/>
+      <w:lvlText w:val=""/>
+      <w:lvlJc w:val="left"/>
+      <w:pPr>
+        <w:ind w:left="5040" w:hanging="360"/>
+      </w:pPr>
+      <w:rPr>
+        <w:rFonts w:ascii="Symbol" w:hAnsi="Symbol" w:hint="default"/>
+      </w:rPr>
+    </w:lvl>
+    <w:lvl w:ilvl="7" w:tplc="04070003" w:tentative="1">
+      <w:start w:val="1"/>
+      <w:numFmt w:val="bullet"/>
+      <w:lvlText w:val="o"/>
+      <w:lvlJc w:val="left"/>
+      <w:pPr>
+        <w:ind w:left="5760" w:hanging="360"/>
+      </w:pPr>
+      <w:rPr>
+        <w:rFonts w:ascii="Courier New" w:hAnsi="Courier New" w:cs="Courier New" w:hint="default"/>
+      </w:rPr>
+    </w:lvl>
+    <w:lvl w:ilvl="8" w:tplc="04070005" w:tentative="1">
+      <w:start w:val="1"/>
+      <w:numFmt w:val="bullet"/>
+      <w:lvlText w:val=""/>
+      <w:lvlJc w:val="left"/>
+      <w:pPr>
+        <w:ind w:left="6480" w:hanging="360"/>
+      </w:pPr>
+      <w:rPr>
+        <w:rFonts w:ascii="Wingdings" w:hAnsi="Wingdings" w:hint="default"/>
+      </w:rPr>
+    </w:lvl>
+  </w:abstractNum>
+  <w:abstractNum w:abstractNumId="1" w15:restartNumberingAfterBreak="0">
     <w:nsid w:val="482E43A9"/>
     <w:multiLevelType w:val="hybridMultilevel"/>
     <w:tmpl w:val="75D619B0"/>
@@ -504,6 +1360,9 @@
     </w:lvl>
   </w:abstractNum>
   <w:num w:numId="1" w16cid:durableId="773288765">
+    <w:abstractNumId w:val="1"/>
+  </w:num>
+  <w:num w:numId="2" w16cid:durableId="648946153">
     <w:abstractNumId w:val="0"/>
   </w:num>
 </w:numbering>

</xml_diff>